<commit_message>
project hierarchy totally changed
</commit_message>
<xml_diff>
--- a/Documentation/PDP_User_Guide.docx
+++ b/Documentation/PDP_User_Guide.docx
@@ -470,6 +470,10 @@
     <w:p>
       <w:pPr>
         <w:pStyle w:val="Heading1"/>
+        <w:numPr>
+          <w:ilvl w:val="0"/>
+          <w:numId w:val="14"/>
+        </w:numPr>
         <w:rPr>
           <w:rFonts w:ascii="Arial" w:hAnsi="Arial" w:cs="Arial"/>
         </w:rPr>
@@ -547,6 +551,7 @@
         <w:rPr>
           <w:rFonts w:ascii="Arial" w:hAnsi="Arial" w:cs="Arial"/>
           <w:noProof/>
+          <w:lang w:bidi="ar-SA"/>
         </w:rPr>
         <w:drawing>
           <wp:inline distT="0" distB="0" distL="0" distR="0">
@@ -566,7 +571,7 @@
                     </pic:cNvPicPr>
                   </pic:nvPicPr>
                   <pic:blipFill>
-                    <a:blip r:embed="rId8"/>
+                    <a:blip r:embed="rId9"/>
                     <a:srcRect/>
                     <a:stretch>
                       <a:fillRect/>
@@ -747,6 +752,10 @@
     <w:p>
       <w:pPr>
         <w:pStyle w:val="Heading1"/>
+        <w:numPr>
+          <w:ilvl w:val="0"/>
+          <w:numId w:val="14"/>
+        </w:numPr>
         <w:rPr>
           <w:rFonts w:ascii="Arial" w:hAnsi="Arial" w:cs="Arial"/>
         </w:rPr>
@@ -794,7 +803,6 @@
           <w:b w:val="0"/>
           <w:bCs w:val="0"/>
           <w:i/>
-          <w:color w:val="auto"/>
           <w:sz w:val="22"/>
           <w:szCs w:val="22"/>
         </w:rPr>
@@ -805,7 +813,6 @@
           <w:b w:val="0"/>
           <w:bCs w:val="0"/>
           <w:i/>
-          <w:color w:val="auto"/>
           <w:sz w:val="22"/>
           <w:szCs w:val="22"/>
         </w:rPr>
@@ -822,6 +829,7 @@
       <w:r>
         <w:rPr>
           <w:noProof/>
+          <w:lang w:bidi="ar-SA"/>
         </w:rPr>
         <w:drawing>
           <wp:inline distT="0" distB="0" distL="0" distR="0">
@@ -841,7 +849,7 @@
                     </pic:cNvPicPr>
                   </pic:nvPicPr>
                   <pic:blipFill>
-                    <a:blip r:embed="rId9"/>
+                    <a:blip r:embed="rId10"/>
                     <a:srcRect/>
                     <a:stretch>
                       <a:fillRect/>
@@ -879,6 +887,10 @@
     <w:p>
       <w:pPr>
         <w:pStyle w:val="Heading1"/>
+        <w:numPr>
+          <w:ilvl w:val="0"/>
+          <w:numId w:val="14"/>
+        </w:numPr>
         <w:rPr>
           <w:rFonts w:ascii="Arial" w:hAnsi="Arial" w:cs="Arial"/>
         </w:rPr>
@@ -1001,6 +1013,10 @@
     <w:p>
       <w:pPr>
         <w:pStyle w:val="Heading1"/>
+        <w:numPr>
+          <w:ilvl w:val="0"/>
+          <w:numId w:val="14"/>
+        </w:numPr>
         <w:rPr>
           <w:rFonts w:ascii="Arial" w:eastAsiaTheme="minorEastAsia" w:hAnsi="Arial" w:cs="Arial"/>
         </w:rPr>
@@ -1150,9 +1166,496 @@
         <w:t>.</w:t>
       </w:r>
     </w:p>
+    <w:p>
+      <w:pPr>
+        <w:pStyle w:val="Heading1"/>
+        <w:numPr>
+          <w:ilvl w:val="0"/>
+          <w:numId w:val="14"/>
+        </w:numPr>
+      </w:pPr>
+      <w:r>
+        <w:t>Communicating with PDP</w:t>
+      </w:r>
+      <w:r>
+        <w:t xml:space="preserve"> </w:t>
+      </w:r>
+      <w:r>
+        <w:t xml:space="preserve">in a </w:t>
+      </w:r>
+      <w:r>
+        <w:t xml:space="preserve">programming </w:t>
+      </w:r>
+      <w:r>
+        <w:t>language other than JAVA</w:t>
+      </w:r>
+    </w:p>
+    <w:p>
+      <w:r>
+        <w:t xml:space="preserve">When developing PMP and PEP modules in Java, developers can use provided stubs to communicate with PDP. </w:t>
+      </w:r>
+    </w:p>
+    <w:p>
+      <w:r>
+        <w:t>If the programming language of PMP and/or PEP is not JAVA, then the following protocol must be implemented:</w:t>
+      </w:r>
+    </w:p>
+    <w:p>
+      <w:r>
+        <w:t xml:space="preserve">When writing to the socket output stream: </w:t>
+      </w:r>
+    </w:p>
+    <w:p>
+      <w:pPr>
+        <w:pStyle w:val="ListParagraph"/>
+        <w:numPr>
+          <w:ilvl w:val="0"/>
+          <w:numId w:val="9"/>
+        </w:numPr>
+      </w:pPr>
+      <w:r>
+        <w:t>First byte denotes the method that will be called on the PDP</w:t>
+      </w:r>
+    </w:p>
+    <w:p>
+      <w:pPr>
+        <w:pStyle w:val="ListParagraph"/>
+        <w:numPr>
+          <w:ilvl w:val="0"/>
+          <w:numId w:val="9"/>
+        </w:numPr>
+      </w:pPr>
+      <w:r>
+        <w:t>Following are the method parameters. Google Protocol Buffer provides a method called</w:t>
+      </w:r>
+      <w:r>
+        <w:t>:</w:t>
+      </w:r>
+      <w:r>
+        <w:br/>
+      </w:r>
+      <w:r>
+        <w:t>writeDelimitedTo(OutputStream outputStream)</w:t>
+      </w:r>
+      <w:r>
+        <w:t>;</w:t>
+      </w:r>
+      <w:r>
+        <w:br/>
+      </w:r>
+      <w:r>
+        <w:t xml:space="preserve"> on the GPB </w:t>
+      </w:r>
+      <w:r>
+        <w:t>objects</w:t>
+      </w:r>
+      <w:r>
+        <w:t>. This method can be used to write the message data to an output stream. The method will first write the size of the message and then the message bytes.</w:t>
+      </w:r>
+    </w:p>
+    <w:p>
+      <w:pPr>
+        <w:pStyle w:val="ListParagraph"/>
+        <w:numPr>
+          <w:ilvl w:val="0"/>
+          <w:numId w:val="9"/>
+        </w:numPr>
+      </w:pPr>
+      <w:r>
+        <w:t>On the other side of the communication, received</w:t>
+      </w:r>
+      <w:r>
+        <w:t xml:space="preserve"> bytes that should be interpreted as corresponding Google Protocol Buffer object.</w:t>
+      </w:r>
+      <w:r>
+        <w:t xml:space="preserve"> For that purpose</w:t>
+      </w:r>
+      <w:r>
+        <w:t xml:space="preserve"> </w:t>
+      </w:r>
+      <w:r>
+        <w:t>the following method can be used</w:t>
+      </w:r>
+      <w:r>
+        <w:t>:</w:t>
+      </w:r>
+      <w:r>
+        <w:br/>
+      </w:r>
+      <w:r>
+        <w:rPr>
+          <w:i/>
+        </w:rPr>
+        <w:t>Go</w:t>
+      </w:r>
+      <w:r>
+        <w:rPr>
+          <w:i/>
+        </w:rPr>
+        <w:t>ogleProtocolBufferConcreteClass</w:t>
+      </w:r>
+      <w:r>
+        <w:rPr>
+          <w:i/>
+        </w:rPr>
+        <w:t xml:space="preserve"> gpObject = GoogleProtocolBufferConcreteClass.parseDelimitedFrom(InputStream inputStream);</w:t>
+      </w:r>
+      <w:r>
+        <w:br/>
+      </w:r>
+      <w:r>
+        <w:br/>
+        <w:t xml:space="preserve"> to parse the object from the input stream.</w:t>
+      </w:r>
+    </w:p>
+    <w:tbl>
+      <w:tblPr>
+        <w:tblStyle w:val="TableGrid"/>
+        <w:tblW w:w="0" w:type="auto"/>
+        <w:tblLook w:val="04A0"/>
+      </w:tblPr>
+      <w:tblGrid>
+        <w:gridCol w:w="2112"/>
+        <w:gridCol w:w="3024"/>
+        <w:gridCol w:w="2930"/>
+        <w:gridCol w:w="1510"/>
+      </w:tblGrid>
+      <w:tr>
+        <w:tc>
+          <w:tcPr>
+            <w:tcW w:w="2131" w:type="dxa"/>
+          </w:tcPr>
+          <w:p>
+            <w:pPr>
+              <w:rPr>
+                <w:b/>
+              </w:rPr>
+            </w:pPr>
+            <w:r>
+              <w:rPr>
+                <w:b/>
+              </w:rPr>
+              <w:t>Interface name</w:t>
+            </w:r>
+          </w:p>
+        </w:tc>
+        <w:tc>
+          <w:tcPr>
+            <w:tcW w:w="3024" w:type="dxa"/>
+          </w:tcPr>
+          <w:p>
+            <w:pPr>
+              <w:rPr>
+                <w:b/>
+              </w:rPr>
+            </w:pPr>
+            <w:r>
+              <w:rPr>
+                <w:b/>
+              </w:rPr>
+              <w:t>Method name</w:t>
+            </w:r>
+          </w:p>
+        </w:tc>
+        <w:tc>
+          <w:tcPr>
+            <w:tcW w:w="2957" w:type="dxa"/>
+          </w:tcPr>
+          <w:p>
+            <w:pPr>
+              <w:rPr>
+                <w:b/>
+              </w:rPr>
+            </w:pPr>
+            <w:r>
+              <w:rPr>
+                <w:b/>
+              </w:rPr>
+              <w:t>Data to write to the output stream</w:t>
+            </w:r>
+          </w:p>
+        </w:tc>
+        <w:tc>
+          <w:tcPr>
+            <w:tcW w:w="1464" w:type="dxa"/>
+          </w:tcPr>
+          <w:p>
+            <w:pPr>
+              <w:rPr>
+                <w:b/>
+              </w:rPr>
+            </w:pPr>
+            <w:r>
+              <w:rPr>
+                <w:b/>
+              </w:rPr>
+              <w:t>Data to receive</w:t>
+            </w:r>
+          </w:p>
+        </w:tc>
+      </w:tr>
+      <w:tr>
+        <w:tc>
+          <w:tcPr>
+            <w:tcW w:w="2131" w:type="dxa"/>
+          </w:tcPr>
+          <w:p>
+            <w:r>
+              <w:t>IPep2PdpFast</w:t>
+            </w:r>
+          </w:p>
+        </w:tc>
+        <w:tc>
+          <w:tcPr>
+            <w:tcW w:w="3024" w:type="dxa"/>
+          </w:tcPr>
+          <w:p>
+            <w:r>
+              <w:t xml:space="preserve">IResponse notifyEvent(IEvent </w:t>
+            </w:r>
+            <w:r>
+              <w:lastRenderedPageBreak/>
+              <w:t>event)</w:t>
+            </w:r>
+          </w:p>
+        </w:tc>
+        <w:tc>
+          <w:tcPr>
+            <w:tcW w:w="2957" w:type="dxa"/>
+          </w:tcPr>
+          <w:p>
+            <w:pPr>
+              <w:pStyle w:val="ListParagraph"/>
+              <w:numPr>
+                <w:ilvl w:val="0"/>
+                <w:numId w:val="10"/>
+              </w:numPr>
+            </w:pPr>
+            <w:r>
+              <w:lastRenderedPageBreak/>
+              <w:t xml:space="preserve">One byte (any value), </w:t>
+            </w:r>
+            <w:r>
+              <w:lastRenderedPageBreak/>
+              <w:t>currently not used</w:t>
+            </w:r>
+          </w:p>
+          <w:p>
+            <w:pPr>
+              <w:pStyle w:val="ListParagraph"/>
+              <w:numPr>
+                <w:ilvl w:val="0"/>
+                <w:numId w:val="10"/>
+              </w:numPr>
+            </w:pPr>
+            <w:r>
+              <w:t>Instance of GpEvent</w:t>
+            </w:r>
+          </w:p>
+        </w:tc>
+        <w:tc>
+          <w:tcPr>
+            <w:tcW w:w="1464" w:type="dxa"/>
+          </w:tcPr>
+          <w:p>
+            <w:r>
+              <w:lastRenderedPageBreak/>
+              <w:t xml:space="preserve">Instance of </w:t>
+            </w:r>
+            <w:r>
+              <w:lastRenderedPageBreak/>
+              <w:t>GpResponse</w:t>
+            </w:r>
+          </w:p>
+        </w:tc>
+      </w:tr>
+      <w:tr>
+        <w:tc>
+          <w:tcPr>
+            <w:tcW w:w="2131" w:type="dxa"/>
+            <w:vMerge w:val="restart"/>
+            <w:shd w:val="clear" w:color="auto" w:fill="FFFFFF" w:themeFill="background1"/>
+          </w:tcPr>
+          <w:p>
+            <w:r>
+              <w:lastRenderedPageBreak/>
+              <w:t>IPmp2PdpFast</w:t>
+            </w:r>
+          </w:p>
+        </w:tc>
+        <w:tc>
+          <w:tcPr>
+            <w:tcW w:w="3024" w:type="dxa"/>
+          </w:tcPr>
+          <w:p>
+            <w:r>
+              <w:t>EStatus deployMechanism(IMechanism mechanism)</w:t>
+            </w:r>
+          </w:p>
+        </w:tc>
+        <w:tc>
+          <w:tcPr>
+            <w:tcW w:w="2957" w:type="dxa"/>
+          </w:tcPr>
+          <w:p>
+            <w:pPr>
+              <w:pStyle w:val="ListParagraph"/>
+              <w:numPr>
+                <w:ilvl w:val="0"/>
+                <w:numId w:val="11"/>
+              </w:numPr>
+            </w:pPr>
+            <w:r>
+              <w:t>One  byte, value 1</w:t>
+            </w:r>
+          </w:p>
+          <w:p>
+            <w:pPr>
+              <w:pStyle w:val="ListParagraph"/>
+              <w:numPr>
+                <w:ilvl w:val="0"/>
+                <w:numId w:val="11"/>
+              </w:numPr>
+            </w:pPr>
+            <w:r>
+              <w:t>Instance of GpMechanism</w:t>
+            </w:r>
+          </w:p>
+        </w:tc>
+        <w:tc>
+          <w:tcPr>
+            <w:tcW w:w="1464" w:type="dxa"/>
+          </w:tcPr>
+          <w:p>
+            <w:r>
+              <w:t>Instance of GpStatus</w:t>
+            </w:r>
+          </w:p>
+        </w:tc>
+      </w:tr>
+      <w:tr>
+        <w:tc>
+          <w:tcPr>
+            <w:tcW w:w="2131" w:type="dxa"/>
+            <w:vMerge/>
+            <w:shd w:val="clear" w:color="auto" w:fill="FFFFFF" w:themeFill="background1"/>
+          </w:tcPr>
+          <w:p/>
+        </w:tc>
+        <w:tc>
+          <w:tcPr>
+            <w:tcW w:w="3024" w:type="dxa"/>
+          </w:tcPr>
+          <w:p>
+            <w:r>
+              <w:t>IMechanism exportMechanism(String par)</w:t>
+            </w:r>
+          </w:p>
+        </w:tc>
+        <w:tc>
+          <w:tcPr>
+            <w:tcW w:w="2957" w:type="dxa"/>
+          </w:tcPr>
+          <w:p>
+            <w:pPr>
+              <w:pStyle w:val="ListParagraph"/>
+              <w:numPr>
+                <w:ilvl w:val="0"/>
+                <w:numId w:val="12"/>
+              </w:numPr>
+            </w:pPr>
+            <w:r>
+              <w:t>One byte, value 2</w:t>
+            </w:r>
+          </w:p>
+          <w:p>
+            <w:pPr>
+              <w:pStyle w:val="ListParagraph"/>
+              <w:numPr>
+                <w:ilvl w:val="0"/>
+                <w:numId w:val="12"/>
+              </w:numPr>
+            </w:pPr>
+            <w:r>
+              <w:t>Instance of GpString</w:t>
+            </w:r>
+          </w:p>
+        </w:tc>
+        <w:tc>
+          <w:tcPr>
+            <w:tcW w:w="1464" w:type="dxa"/>
+          </w:tcPr>
+          <w:p>
+            <w:r>
+              <w:t>Instance of GpMechanism</w:t>
+            </w:r>
+          </w:p>
+        </w:tc>
+      </w:tr>
+      <w:tr>
+        <w:tc>
+          <w:tcPr>
+            <w:tcW w:w="2131" w:type="dxa"/>
+            <w:vMerge/>
+            <w:shd w:val="clear" w:color="auto" w:fill="FFFFFF" w:themeFill="background1"/>
+          </w:tcPr>
+          <w:p/>
+        </w:tc>
+        <w:tc>
+          <w:tcPr>
+            <w:tcW w:w="3024" w:type="dxa"/>
+          </w:tcPr>
+          <w:p>
+            <w:r>
+              <w:t>EStatus revokeMechanism(String par)</w:t>
+            </w:r>
+          </w:p>
+        </w:tc>
+        <w:tc>
+          <w:tcPr>
+            <w:tcW w:w="2957" w:type="dxa"/>
+          </w:tcPr>
+          <w:p>
+            <w:pPr>
+              <w:pStyle w:val="ListParagraph"/>
+              <w:numPr>
+                <w:ilvl w:val="0"/>
+                <w:numId w:val="13"/>
+              </w:numPr>
+            </w:pPr>
+            <w:r>
+              <w:t>One byte, value 3</w:t>
+            </w:r>
+          </w:p>
+          <w:p>
+            <w:pPr>
+              <w:pStyle w:val="ListParagraph"/>
+              <w:numPr>
+                <w:ilvl w:val="0"/>
+                <w:numId w:val="13"/>
+              </w:numPr>
+            </w:pPr>
+            <w:r>
+              <w:t>Instance of GpString</w:t>
+            </w:r>
+          </w:p>
+        </w:tc>
+        <w:tc>
+          <w:tcPr>
+            <w:tcW w:w="1464" w:type="dxa"/>
+          </w:tcPr>
+          <w:p>
+            <w:r>
+              <w:t>Instance of GpStatus</w:t>
+            </w:r>
+          </w:p>
+        </w:tc>
+      </w:tr>
+    </w:tbl>
+    <w:p/>
     <w:sectPr>
-      <w:headerReference w:type="default" r:id="rId10"/>
-      <w:footerReference w:type="default" r:id="rId11"/>
+      <w:headerReference w:type="default" r:id="rId11"/>
+      <w:footerReference w:type="default" r:id="rId12"/>
       <w:pgSz w:w="12240" w:h="15840"/>
       <w:pgMar w:top="1440" w:right="1440" w:bottom="1440" w:left="1440" w:header="720" w:footer="720" w:gutter="0"/>
       <w:cols w:space="720"/>
@@ -1208,7 +1711,7 @@
             <w:rPr>
               <w:noProof/>
             </w:rPr>
-            <w:t>3</w:t>
+            <w:t>5</w:t>
           </w:r>
         </w:fldSimple>
       </w:p>
@@ -1535,6 +2038,181 @@
     </w:lvl>
   </w:abstractNum>
   <w:abstractNum w:abstractNumId="3">
+    <w:nsid w:val="25DD58AF"/>
+    <w:multiLevelType w:val="hybridMultilevel"/>
+    <w:tmpl w:val="E892E3B2"/>
+    <w:lvl w:ilvl="0" w:tplc="0409000F">
+      <w:start w:val="1"/>
+      <w:numFmt w:val="decimal"/>
+      <w:lvlText w:val="%1."/>
+      <w:lvlJc w:val="left"/>
+      <w:pPr>
+        <w:ind w:left="720" w:hanging="360"/>
+      </w:pPr>
+      <w:rPr>
+        <w:rFonts w:hint="default"/>
+      </w:rPr>
+    </w:lvl>
+    <w:lvl w:ilvl="1" w:tplc="04090019" w:tentative="1">
+      <w:start w:val="1"/>
+      <w:numFmt w:val="lowerLetter"/>
+      <w:lvlText w:val="%2."/>
+      <w:lvlJc w:val="left"/>
+      <w:pPr>
+        <w:ind w:left="1440" w:hanging="360"/>
+      </w:pPr>
+    </w:lvl>
+    <w:lvl w:ilvl="2" w:tplc="0409001B" w:tentative="1">
+      <w:start w:val="1"/>
+      <w:numFmt w:val="lowerRoman"/>
+      <w:lvlText w:val="%3."/>
+      <w:lvlJc w:val="right"/>
+      <w:pPr>
+        <w:ind w:left="2160" w:hanging="180"/>
+      </w:pPr>
+    </w:lvl>
+    <w:lvl w:ilvl="3" w:tplc="0409000F" w:tentative="1">
+      <w:start w:val="1"/>
+      <w:numFmt w:val="decimal"/>
+      <w:lvlText w:val="%4."/>
+      <w:lvlJc w:val="left"/>
+      <w:pPr>
+        <w:ind w:left="2880" w:hanging="360"/>
+      </w:pPr>
+    </w:lvl>
+    <w:lvl w:ilvl="4" w:tplc="04090019" w:tentative="1">
+      <w:start w:val="1"/>
+      <w:numFmt w:val="lowerLetter"/>
+      <w:lvlText w:val="%5."/>
+      <w:lvlJc w:val="left"/>
+      <w:pPr>
+        <w:ind w:left="3600" w:hanging="360"/>
+      </w:pPr>
+    </w:lvl>
+    <w:lvl w:ilvl="5" w:tplc="0409001B" w:tentative="1">
+      <w:start w:val="1"/>
+      <w:numFmt w:val="lowerRoman"/>
+      <w:lvlText w:val="%6."/>
+      <w:lvlJc w:val="right"/>
+      <w:pPr>
+        <w:ind w:left="4320" w:hanging="180"/>
+      </w:pPr>
+    </w:lvl>
+    <w:lvl w:ilvl="6" w:tplc="0409000F" w:tentative="1">
+      <w:start w:val="1"/>
+      <w:numFmt w:val="decimal"/>
+      <w:lvlText w:val="%7."/>
+      <w:lvlJc w:val="left"/>
+      <w:pPr>
+        <w:ind w:left="5040" w:hanging="360"/>
+      </w:pPr>
+    </w:lvl>
+    <w:lvl w:ilvl="7" w:tplc="04090019" w:tentative="1">
+      <w:start w:val="1"/>
+      <w:numFmt w:val="lowerLetter"/>
+      <w:lvlText w:val="%8."/>
+      <w:lvlJc w:val="left"/>
+      <w:pPr>
+        <w:ind w:left="5760" w:hanging="360"/>
+      </w:pPr>
+    </w:lvl>
+    <w:lvl w:ilvl="8" w:tplc="0409001B" w:tentative="1">
+      <w:start w:val="1"/>
+      <w:numFmt w:val="lowerRoman"/>
+      <w:lvlText w:val="%9."/>
+      <w:lvlJc w:val="right"/>
+      <w:pPr>
+        <w:ind w:left="6480" w:hanging="180"/>
+      </w:pPr>
+    </w:lvl>
+  </w:abstractNum>
+  <w:abstractNum w:abstractNumId="4">
+    <w:nsid w:val="32395EED"/>
+    <w:multiLevelType w:val="multilevel"/>
+    <w:tmpl w:val="0409001F"/>
+    <w:lvl w:ilvl="0">
+      <w:start w:val="1"/>
+      <w:numFmt w:val="decimal"/>
+      <w:lvlText w:val="%1."/>
+      <w:lvlJc w:val="left"/>
+      <w:pPr>
+        <w:ind w:left="360" w:hanging="360"/>
+      </w:pPr>
+    </w:lvl>
+    <w:lvl w:ilvl="1">
+      <w:start w:val="1"/>
+      <w:numFmt w:val="decimal"/>
+      <w:lvlText w:val="%1.%2."/>
+      <w:lvlJc w:val="left"/>
+      <w:pPr>
+        <w:ind w:left="792" w:hanging="432"/>
+      </w:pPr>
+    </w:lvl>
+    <w:lvl w:ilvl="2">
+      <w:start w:val="1"/>
+      <w:numFmt w:val="decimal"/>
+      <w:lvlText w:val="%1.%2.%3."/>
+      <w:lvlJc w:val="left"/>
+      <w:pPr>
+        <w:ind w:left="1224" w:hanging="504"/>
+      </w:pPr>
+    </w:lvl>
+    <w:lvl w:ilvl="3">
+      <w:start w:val="1"/>
+      <w:numFmt w:val="decimal"/>
+      <w:lvlText w:val="%1.%2.%3.%4."/>
+      <w:lvlJc w:val="left"/>
+      <w:pPr>
+        <w:ind w:left="1728" w:hanging="648"/>
+      </w:pPr>
+    </w:lvl>
+    <w:lvl w:ilvl="4">
+      <w:start w:val="1"/>
+      <w:numFmt w:val="decimal"/>
+      <w:lvlText w:val="%1.%2.%3.%4.%5."/>
+      <w:lvlJc w:val="left"/>
+      <w:pPr>
+        <w:ind w:left="2232" w:hanging="792"/>
+      </w:pPr>
+    </w:lvl>
+    <w:lvl w:ilvl="5">
+      <w:start w:val="1"/>
+      <w:numFmt w:val="decimal"/>
+      <w:lvlText w:val="%1.%2.%3.%4.%5.%6."/>
+      <w:lvlJc w:val="left"/>
+      <w:pPr>
+        <w:ind w:left="2736" w:hanging="936"/>
+      </w:pPr>
+    </w:lvl>
+    <w:lvl w:ilvl="6">
+      <w:start w:val="1"/>
+      <w:numFmt w:val="decimal"/>
+      <w:lvlText w:val="%1.%2.%3.%4.%5.%6.%7."/>
+      <w:lvlJc w:val="left"/>
+      <w:pPr>
+        <w:ind w:left="3240" w:hanging="1080"/>
+      </w:pPr>
+    </w:lvl>
+    <w:lvl w:ilvl="7">
+      <w:start w:val="1"/>
+      <w:numFmt w:val="decimal"/>
+      <w:lvlText w:val="%1.%2.%3.%4.%5.%6.%7.%8."/>
+      <w:lvlJc w:val="left"/>
+      <w:pPr>
+        <w:ind w:left="3744" w:hanging="1224"/>
+      </w:pPr>
+    </w:lvl>
+    <w:lvl w:ilvl="8">
+      <w:start w:val="1"/>
+      <w:numFmt w:val="decimal"/>
+      <w:lvlText w:val="%1.%2.%3.%4.%5.%6.%7.%8.%9."/>
+      <w:lvlJc w:val="left"/>
+      <w:pPr>
+        <w:ind w:left="4320" w:hanging="1440"/>
+      </w:pPr>
+    </w:lvl>
+  </w:abstractNum>
+  <w:abstractNum w:abstractNumId="5">
     <w:nsid w:val="3A3708FD"/>
     <w:multiLevelType w:val="hybridMultilevel"/>
     <w:tmpl w:val="6EA63D44"/>
@@ -1623,7 +2301,7 @@
       </w:pPr>
     </w:lvl>
   </w:abstractNum>
-  <w:abstractNum w:abstractNumId="4">
+  <w:abstractNum w:abstractNumId="6">
     <w:nsid w:val="41E065CF"/>
     <w:multiLevelType w:val="hybridMultilevel"/>
     <w:tmpl w:val="42980FC4"/>
@@ -1709,7 +2387,96 @@
       </w:pPr>
     </w:lvl>
   </w:abstractNum>
-  <w:abstractNum w:abstractNumId="5">
+  <w:abstractNum w:abstractNumId="7">
+    <w:nsid w:val="45C96781"/>
+    <w:multiLevelType w:val="hybridMultilevel"/>
+    <w:tmpl w:val="A1FE06B2"/>
+    <w:lvl w:ilvl="0" w:tplc="0409000F">
+      <w:start w:val="1"/>
+      <w:numFmt w:val="decimal"/>
+      <w:lvlText w:val="%1."/>
+      <w:lvlJc w:val="left"/>
+      <w:pPr>
+        <w:ind w:left="720" w:hanging="360"/>
+      </w:pPr>
+      <w:rPr>
+        <w:rFonts w:hint="default"/>
+      </w:rPr>
+    </w:lvl>
+    <w:lvl w:ilvl="1" w:tplc="04090019" w:tentative="1">
+      <w:start w:val="1"/>
+      <w:numFmt w:val="lowerLetter"/>
+      <w:lvlText w:val="%2."/>
+      <w:lvlJc w:val="left"/>
+      <w:pPr>
+        <w:ind w:left="1440" w:hanging="360"/>
+      </w:pPr>
+    </w:lvl>
+    <w:lvl w:ilvl="2" w:tplc="0409001B" w:tentative="1">
+      <w:start w:val="1"/>
+      <w:numFmt w:val="lowerRoman"/>
+      <w:lvlText w:val="%3."/>
+      <w:lvlJc w:val="right"/>
+      <w:pPr>
+        <w:ind w:left="2160" w:hanging="180"/>
+      </w:pPr>
+    </w:lvl>
+    <w:lvl w:ilvl="3" w:tplc="0409000F" w:tentative="1">
+      <w:start w:val="1"/>
+      <w:numFmt w:val="decimal"/>
+      <w:lvlText w:val="%4."/>
+      <w:lvlJc w:val="left"/>
+      <w:pPr>
+        <w:ind w:left="2880" w:hanging="360"/>
+      </w:pPr>
+    </w:lvl>
+    <w:lvl w:ilvl="4" w:tplc="04090019" w:tentative="1">
+      <w:start w:val="1"/>
+      <w:numFmt w:val="lowerLetter"/>
+      <w:lvlText w:val="%5."/>
+      <w:lvlJc w:val="left"/>
+      <w:pPr>
+        <w:ind w:left="3600" w:hanging="360"/>
+      </w:pPr>
+    </w:lvl>
+    <w:lvl w:ilvl="5" w:tplc="0409001B" w:tentative="1">
+      <w:start w:val="1"/>
+      <w:numFmt w:val="lowerRoman"/>
+      <w:lvlText w:val="%6."/>
+      <w:lvlJc w:val="right"/>
+      <w:pPr>
+        <w:ind w:left="4320" w:hanging="180"/>
+      </w:pPr>
+    </w:lvl>
+    <w:lvl w:ilvl="6" w:tplc="0409000F" w:tentative="1">
+      <w:start w:val="1"/>
+      <w:numFmt w:val="decimal"/>
+      <w:lvlText w:val="%7."/>
+      <w:lvlJc w:val="left"/>
+      <w:pPr>
+        <w:ind w:left="5040" w:hanging="360"/>
+      </w:pPr>
+    </w:lvl>
+    <w:lvl w:ilvl="7" w:tplc="04090019" w:tentative="1">
+      <w:start w:val="1"/>
+      <w:numFmt w:val="lowerLetter"/>
+      <w:lvlText w:val="%8."/>
+      <w:lvlJc w:val="left"/>
+      <w:pPr>
+        <w:ind w:left="5760" w:hanging="360"/>
+      </w:pPr>
+    </w:lvl>
+    <w:lvl w:ilvl="8" w:tplc="0409001B" w:tentative="1">
+      <w:start w:val="1"/>
+      <w:numFmt w:val="lowerRoman"/>
+      <w:lvlText w:val="%9."/>
+      <w:lvlJc w:val="right"/>
+      <w:pPr>
+        <w:ind w:left="6480" w:hanging="180"/>
+      </w:pPr>
+    </w:lvl>
+  </w:abstractNum>
+  <w:abstractNum w:abstractNumId="8">
     <w:nsid w:val="512F3122"/>
     <w:multiLevelType w:val="hybridMultilevel"/>
     <w:tmpl w:val="0BFAD2E8"/>
@@ -1798,7 +2565,96 @@
       </w:pPr>
     </w:lvl>
   </w:abstractNum>
-  <w:abstractNum w:abstractNumId="6">
+  <w:abstractNum w:abstractNumId="9">
+    <w:nsid w:val="523A3B38"/>
+    <w:multiLevelType w:val="hybridMultilevel"/>
+    <w:tmpl w:val="DA406744"/>
+    <w:lvl w:ilvl="0" w:tplc="0409000F">
+      <w:start w:val="1"/>
+      <w:numFmt w:val="decimal"/>
+      <w:lvlText w:val="%1."/>
+      <w:lvlJc w:val="left"/>
+      <w:pPr>
+        <w:ind w:left="720" w:hanging="360"/>
+      </w:pPr>
+      <w:rPr>
+        <w:rFonts w:hint="default"/>
+      </w:rPr>
+    </w:lvl>
+    <w:lvl w:ilvl="1" w:tplc="04090019" w:tentative="1">
+      <w:start w:val="1"/>
+      <w:numFmt w:val="lowerLetter"/>
+      <w:lvlText w:val="%2."/>
+      <w:lvlJc w:val="left"/>
+      <w:pPr>
+        <w:ind w:left="1440" w:hanging="360"/>
+      </w:pPr>
+    </w:lvl>
+    <w:lvl w:ilvl="2" w:tplc="0409001B" w:tentative="1">
+      <w:start w:val="1"/>
+      <w:numFmt w:val="lowerRoman"/>
+      <w:lvlText w:val="%3."/>
+      <w:lvlJc w:val="right"/>
+      <w:pPr>
+        <w:ind w:left="2160" w:hanging="180"/>
+      </w:pPr>
+    </w:lvl>
+    <w:lvl w:ilvl="3" w:tplc="0409000F" w:tentative="1">
+      <w:start w:val="1"/>
+      <w:numFmt w:val="decimal"/>
+      <w:lvlText w:val="%4."/>
+      <w:lvlJc w:val="left"/>
+      <w:pPr>
+        <w:ind w:left="2880" w:hanging="360"/>
+      </w:pPr>
+    </w:lvl>
+    <w:lvl w:ilvl="4" w:tplc="04090019" w:tentative="1">
+      <w:start w:val="1"/>
+      <w:numFmt w:val="lowerLetter"/>
+      <w:lvlText w:val="%5."/>
+      <w:lvlJc w:val="left"/>
+      <w:pPr>
+        <w:ind w:left="3600" w:hanging="360"/>
+      </w:pPr>
+    </w:lvl>
+    <w:lvl w:ilvl="5" w:tplc="0409001B" w:tentative="1">
+      <w:start w:val="1"/>
+      <w:numFmt w:val="lowerRoman"/>
+      <w:lvlText w:val="%6."/>
+      <w:lvlJc w:val="right"/>
+      <w:pPr>
+        <w:ind w:left="4320" w:hanging="180"/>
+      </w:pPr>
+    </w:lvl>
+    <w:lvl w:ilvl="6" w:tplc="0409000F" w:tentative="1">
+      <w:start w:val="1"/>
+      <w:numFmt w:val="decimal"/>
+      <w:lvlText w:val="%7."/>
+      <w:lvlJc w:val="left"/>
+      <w:pPr>
+        <w:ind w:left="5040" w:hanging="360"/>
+      </w:pPr>
+    </w:lvl>
+    <w:lvl w:ilvl="7" w:tplc="04090019" w:tentative="1">
+      <w:start w:val="1"/>
+      <w:numFmt w:val="lowerLetter"/>
+      <w:lvlText w:val="%8."/>
+      <w:lvlJc w:val="left"/>
+      <w:pPr>
+        <w:ind w:left="5760" w:hanging="360"/>
+      </w:pPr>
+    </w:lvl>
+    <w:lvl w:ilvl="8" w:tplc="0409001B" w:tentative="1">
+      <w:start w:val="1"/>
+      <w:numFmt w:val="lowerRoman"/>
+      <w:lvlText w:val="%9."/>
+      <w:lvlJc w:val="right"/>
+      <w:pPr>
+        <w:ind w:left="6480" w:hanging="180"/>
+      </w:pPr>
+    </w:lvl>
+  </w:abstractNum>
+  <w:abstractNum w:abstractNumId="10">
     <w:nsid w:val="544A6A21"/>
     <w:multiLevelType w:val="hybridMultilevel"/>
     <w:tmpl w:val="12F822C2"/>
@@ -1887,7 +2743,96 @@
       </w:pPr>
     </w:lvl>
   </w:abstractNum>
-  <w:abstractNum w:abstractNumId="7">
+  <w:abstractNum w:abstractNumId="11">
+    <w:nsid w:val="6B6F57A6"/>
+    <w:multiLevelType w:val="hybridMultilevel"/>
+    <w:tmpl w:val="6134812C"/>
+    <w:lvl w:ilvl="0" w:tplc="0409000F">
+      <w:start w:val="1"/>
+      <w:numFmt w:val="decimal"/>
+      <w:lvlText w:val="%1."/>
+      <w:lvlJc w:val="left"/>
+      <w:pPr>
+        <w:ind w:left="720" w:hanging="360"/>
+      </w:pPr>
+      <w:rPr>
+        <w:rFonts w:hint="default"/>
+      </w:rPr>
+    </w:lvl>
+    <w:lvl w:ilvl="1" w:tplc="04090019" w:tentative="1">
+      <w:start w:val="1"/>
+      <w:numFmt w:val="lowerLetter"/>
+      <w:lvlText w:val="%2."/>
+      <w:lvlJc w:val="left"/>
+      <w:pPr>
+        <w:ind w:left="1440" w:hanging="360"/>
+      </w:pPr>
+    </w:lvl>
+    <w:lvl w:ilvl="2" w:tplc="0409001B" w:tentative="1">
+      <w:start w:val="1"/>
+      <w:numFmt w:val="lowerRoman"/>
+      <w:lvlText w:val="%3."/>
+      <w:lvlJc w:val="right"/>
+      <w:pPr>
+        <w:ind w:left="2160" w:hanging="180"/>
+      </w:pPr>
+    </w:lvl>
+    <w:lvl w:ilvl="3" w:tplc="0409000F" w:tentative="1">
+      <w:start w:val="1"/>
+      <w:numFmt w:val="decimal"/>
+      <w:lvlText w:val="%4."/>
+      <w:lvlJc w:val="left"/>
+      <w:pPr>
+        <w:ind w:left="2880" w:hanging="360"/>
+      </w:pPr>
+    </w:lvl>
+    <w:lvl w:ilvl="4" w:tplc="04090019" w:tentative="1">
+      <w:start w:val="1"/>
+      <w:numFmt w:val="lowerLetter"/>
+      <w:lvlText w:val="%5."/>
+      <w:lvlJc w:val="left"/>
+      <w:pPr>
+        <w:ind w:left="3600" w:hanging="360"/>
+      </w:pPr>
+    </w:lvl>
+    <w:lvl w:ilvl="5" w:tplc="0409001B" w:tentative="1">
+      <w:start w:val="1"/>
+      <w:numFmt w:val="lowerRoman"/>
+      <w:lvlText w:val="%6."/>
+      <w:lvlJc w:val="right"/>
+      <w:pPr>
+        <w:ind w:left="4320" w:hanging="180"/>
+      </w:pPr>
+    </w:lvl>
+    <w:lvl w:ilvl="6" w:tplc="0409000F" w:tentative="1">
+      <w:start w:val="1"/>
+      <w:numFmt w:val="decimal"/>
+      <w:lvlText w:val="%7."/>
+      <w:lvlJc w:val="left"/>
+      <w:pPr>
+        <w:ind w:left="5040" w:hanging="360"/>
+      </w:pPr>
+    </w:lvl>
+    <w:lvl w:ilvl="7" w:tplc="04090019" w:tentative="1">
+      <w:start w:val="1"/>
+      <w:numFmt w:val="lowerLetter"/>
+      <w:lvlText w:val="%8."/>
+      <w:lvlJc w:val="left"/>
+      <w:pPr>
+        <w:ind w:left="5760" w:hanging="360"/>
+      </w:pPr>
+    </w:lvl>
+    <w:lvl w:ilvl="8" w:tplc="0409001B" w:tentative="1">
+      <w:start w:val="1"/>
+      <w:numFmt w:val="lowerRoman"/>
+      <w:lvlText w:val="%9."/>
+      <w:lvlJc w:val="right"/>
+      <w:pPr>
+        <w:ind w:left="6480" w:hanging="180"/>
+      </w:pPr>
+    </w:lvl>
+  </w:abstractNum>
+  <w:abstractNum w:abstractNumId="12">
     <w:nsid w:val="6D57686E"/>
     <w:multiLevelType w:val="hybridMultilevel"/>
     <w:tmpl w:val="1D1E907C"/>
@@ -1973,29 +2918,136 @@
       </w:pPr>
     </w:lvl>
   </w:abstractNum>
+  <w:abstractNum w:abstractNumId="13">
+    <w:nsid w:val="71F63798"/>
+    <w:multiLevelType w:val="hybridMultilevel"/>
+    <w:tmpl w:val="CF220ADE"/>
+    <w:lvl w:ilvl="0" w:tplc="0409000F">
+      <w:start w:val="1"/>
+      <w:numFmt w:val="decimal"/>
+      <w:lvlText w:val="%1."/>
+      <w:lvlJc w:val="left"/>
+      <w:pPr>
+        <w:ind w:left="720" w:hanging="360"/>
+      </w:pPr>
+      <w:rPr>
+        <w:rFonts w:hint="default"/>
+      </w:rPr>
+    </w:lvl>
+    <w:lvl w:ilvl="1" w:tplc="04090019" w:tentative="1">
+      <w:start w:val="1"/>
+      <w:numFmt w:val="lowerLetter"/>
+      <w:lvlText w:val="%2."/>
+      <w:lvlJc w:val="left"/>
+      <w:pPr>
+        <w:ind w:left="1440" w:hanging="360"/>
+      </w:pPr>
+    </w:lvl>
+    <w:lvl w:ilvl="2" w:tplc="0409001B" w:tentative="1">
+      <w:start w:val="1"/>
+      <w:numFmt w:val="lowerRoman"/>
+      <w:lvlText w:val="%3."/>
+      <w:lvlJc w:val="right"/>
+      <w:pPr>
+        <w:ind w:left="2160" w:hanging="180"/>
+      </w:pPr>
+    </w:lvl>
+    <w:lvl w:ilvl="3" w:tplc="0409000F" w:tentative="1">
+      <w:start w:val="1"/>
+      <w:numFmt w:val="decimal"/>
+      <w:lvlText w:val="%4."/>
+      <w:lvlJc w:val="left"/>
+      <w:pPr>
+        <w:ind w:left="2880" w:hanging="360"/>
+      </w:pPr>
+    </w:lvl>
+    <w:lvl w:ilvl="4" w:tplc="04090019" w:tentative="1">
+      <w:start w:val="1"/>
+      <w:numFmt w:val="lowerLetter"/>
+      <w:lvlText w:val="%5."/>
+      <w:lvlJc w:val="left"/>
+      <w:pPr>
+        <w:ind w:left="3600" w:hanging="360"/>
+      </w:pPr>
+    </w:lvl>
+    <w:lvl w:ilvl="5" w:tplc="0409001B" w:tentative="1">
+      <w:start w:val="1"/>
+      <w:numFmt w:val="lowerRoman"/>
+      <w:lvlText w:val="%6."/>
+      <w:lvlJc w:val="right"/>
+      <w:pPr>
+        <w:ind w:left="4320" w:hanging="180"/>
+      </w:pPr>
+    </w:lvl>
+    <w:lvl w:ilvl="6" w:tplc="0409000F" w:tentative="1">
+      <w:start w:val="1"/>
+      <w:numFmt w:val="decimal"/>
+      <w:lvlText w:val="%7."/>
+      <w:lvlJc w:val="left"/>
+      <w:pPr>
+        <w:ind w:left="5040" w:hanging="360"/>
+      </w:pPr>
+    </w:lvl>
+    <w:lvl w:ilvl="7" w:tplc="04090019" w:tentative="1">
+      <w:start w:val="1"/>
+      <w:numFmt w:val="lowerLetter"/>
+      <w:lvlText w:val="%8."/>
+      <w:lvlJc w:val="left"/>
+      <w:pPr>
+        <w:ind w:left="5760" w:hanging="360"/>
+      </w:pPr>
+    </w:lvl>
+    <w:lvl w:ilvl="8" w:tplc="0409001B" w:tentative="1">
+      <w:start w:val="1"/>
+      <w:numFmt w:val="lowerRoman"/>
+      <w:lvlText w:val="%9."/>
+      <w:lvlJc w:val="right"/>
+      <w:pPr>
+        <w:ind w:left="6480" w:hanging="180"/>
+      </w:pPr>
+    </w:lvl>
+  </w:abstractNum>
   <w:num w:numId="1">
-    <w:abstractNumId w:val="5"/>
+    <w:abstractNumId w:val="8"/>
   </w:num>
   <w:num w:numId="2">
     <w:abstractNumId w:val="1"/>
   </w:num>
   <w:num w:numId="3">
-    <w:abstractNumId w:val="3"/>
+    <w:abstractNumId w:val="5"/>
   </w:num>
   <w:num w:numId="4">
     <w:abstractNumId w:val="2"/>
   </w:num>
   <w:num w:numId="5">
-    <w:abstractNumId w:val="7"/>
+    <w:abstractNumId w:val="12"/>
   </w:num>
   <w:num w:numId="6">
-    <w:abstractNumId w:val="4"/>
+    <w:abstractNumId w:val="6"/>
   </w:num>
   <w:num w:numId="7">
-    <w:abstractNumId w:val="6"/>
+    <w:abstractNumId w:val="10"/>
   </w:num>
   <w:num w:numId="8">
     <w:abstractNumId w:val="0"/>
+  </w:num>
+  <w:num w:numId="9">
+    <w:abstractNumId w:val="13"/>
+  </w:num>
+  <w:num w:numId="10">
+    <w:abstractNumId w:val="11"/>
+  </w:num>
+  <w:num w:numId="11">
+    <w:abstractNumId w:val="9"/>
+  </w:num>
+  <w:num w:numId="12">
+    <w:abstractNumId w:val="7"/>
+  </w:num>
+  <w:num w:numId="13">
+    <w:abstractNumId w:val="3"/>
+  </w:num>
+  <w:num w:numId="14">
+    <w:abstractNumId w:val="4"/>
   </w:num>
 </w:numbering>
 </file>
@@ -2008,7 +3060,7 @@
         <w:rFonts w:asciiTheme="minorHAnsi" w:eastAsiaTheme="minorEastAsia" w:hAnsiTheme="minorHAnsi" w:cstheme="minorBidi"/>
         <w:sz w:val="22"/>
         <w:szCs w:val="22"/>
-        <w:lang w:val="en-US" w:eastAsia="en-US" w:bidi="ar-SA"/>
+        <w:lang w:val="en-US" w:eastAsia="en-US" w:bidi="en-US"/>
       </w:rPr>
     </w:rPrDefault>
     <w:pPrDefault>
@@ -2037,7 +3089,7 @@
     <w:lsdException w:name="toc 7" w:uiPriority="39"/>
     <w:lsdException w:name="toc 8" w:uiPriority="39"/>
     <w:lsdException w:name="toc 9" w:uiPriority="39"/>
-    <w:lsdException w:name="caption" w:uiPriority="35" w:qFormat="1"/>
+    <w:lsdException w:name="caption" w:uiPriority="35"/>
     <w:lsdException w:name="Title" w:semiHidden="0" w:uiPriority="10" w:unhideWhenUsed="0" w:qFormat="1"/>
     <w:lsdException w:name="Default Paragraph Font" w:uiPriority="1"/>
     <w:lsdException w:name="Subtitle" w:semiHidden="0" w:uiPriority="11" w:unhideWhenUsed="0" w:qFormat="1"/>
@@ -2159,7 +3211,7 @@
   <w:style w:type="paragraph" w:default="1" w:styleId="Normal">
     <w:name w:val="Normal"/>
     <w:qFormat/>
-    <w:rsid w:val="00CF58CA"/>
+    <w:rsid w:val="001D1DC9"/>
   </w:style>
   <w:style w:type="paragraph" w:styleId="Heading1">
     <w:name w:val="heading 1"/>
@@ -2168,18 +3220,16 @@
     <w:link w:val="Heading1Char"/>
     <w:uiPriority w:val="9"/>
     <w:qFormat/>
-    <w:rsid w:val="005F0C44"/>
+    <w:rsid w:val="001D1DC9"/>
     <w:pPr>
-      <w:keepNext/>
-      <w:keepLines/>
       <w:spacing w:before="480" w:after="0"/>
+      <w:contextualSpacing/>
       <w:outlineLvl w:val="0"/>
     </w:pPr>
     <w:rPr>
       <w:rFonts w:asciiTheme="majorHAnsi" w:eastAsiaTheme="majorEastAsia" w:hAnsiTheme="majorHAnsi" w:cstheme="majorBidi"/>
       <w:b/>
       <w:bCs/>
-      <w:color w:val="365F91" w:themeColor="accent1" w:themeShade="BF"/>
       <w:sz w:val="28"/>
       <w:szCs w:val="28"/>
     </w:rPr>
@@ -2192,10 +3242,8 @@
     <w:uiPriority w:val="9"/>
     <w:unhideWhenUsed/>
     <w:qFormat/>
-    <w:rsid w:val="00DC6F40"/>
+    <w:rsid w:val="001D1DC9"/>
     <w:pPr>
-      <w:keepNext/>
-      <w:keepLines/>
       <w:spacing w:before="200" w:after="0"/>
       <w:outlineLvl w:val="1"/>
     </w:pPr>
@@ -2203,9 +3251,157 @@
       <w:rFonts w:asciiTheme="majorHAnsi" w:eastAsiaTheme="majorEastAsia" w:hAnsiTheme="majorHAnsi" w:cstheme="majorBidi"/>
       <w:b/>
       <w:bCs/>
-      <w:color w:val="4F81BD" w:themeColor="accent1"/>
       <w:sz w:val="26"/>
       <w:szCs w:val="26"/>
+    </w:rPr>
+  </w:style>
+  <w:style w:type="paragraph" w:styleId="Heading3">
+    <w:name w:val="heading 3"/>
+    <w:basedOn w:val="Normal"/>
+    <w:next w:val="Normal"/>
+    <w:link w:val="Heading3Char"/>
+    <w:uiPriority w:val="9"/>
+    <w:semiHidden/>
+    <w:unhideWhenUsed/>
+    <w:qFormat/>
+    <w:rsid w:val="001D1DC9"/>
+    <w:pPr>
+      <w:spacing w:before="200" w:after="0" w:line="271" w:lineRule="auto"/>
+      <w:outlineLvl w:val="2"/>
+    </w:pPr>
+    <w:rPr>
+      <w:rFonts w:asciiTheme="majorHAnsi" w:eastAsiaTheme="majorEastAsia" w:hAnsiTheme="majorHAnsi" w:cstheme="majorBidi"/>
+      <w:b/>
+      <w:bCs/>
+    </w:rPr>
+  </w:style>
+  <w:style w:type="paragraph" w:styleId="Heading4">
+    <w:name w:val="heading 4"/>
+    <w:basedOn w:val="Normal"/>
+    <w:next w:val="Normal"/>
+    <w:link w:val="Heading4Char"/>
+    <w:uiPriority w:val="9"/>
+    <w:semiHidden/>
+    <w:unhideWhenUsed/>
+    <w:qFormat/>
+    <w:rsid w:val="001D1DC9"/>
+    <w:pPr>
+      <w:spacing w:before="200" w:after="0"/>
+      <w:outlineLvl w:val="3"/>
+    </w:pPr>
+    <w:rPr>
+      <w:rFonts w:asciiTheme="majorHAnsi" w:eastAsiaTheme="majorEastAsia" w:hAnsiTheme="majorHAnsi" w:cstheme="majorBidi"/>
+      <w:b/>
+      <w:bCs/>
+      <w:i/>
+      <w:iCs/>
+    </w:rPr>
+  </w:style>
+  <w:style w:type="paragraph" w:styleId="Heading5">
+    <w:name w:val="heading 5"/>
+    <w:basedOn w:val="Normal"/>
+    <w:next w:val="Normal"/>
+    <w:link w:val="Heading5Char"/>
+    <w:uiPriority w:val="9"/>
+    <w:semiHidden/>
+    <w:unhideWhenUsed/>
+    <w:qFormat/>
+    <w:rsid w:val="001D1DC9"/>
+    <w:pPr>
+      <w:spacing w:before="200" w:after="0"/>
+      <w:outlineLvl w:val="4"/>
+    </w:pPr>
+    <w:rPr>
+      <w:rFonts w:asciiTheme="majorHAnsi" w:eastAsiaTheme="majorEastAsia" w:hAnsiTheme="majorHAnsi" w:cstheme="majorBidi"/>
+      <w:b/>
+      <w:bCs/>
+      <w:color w:val="7F7F7F" w:themeColor="text1" w:themeTint="80"/>
+    </w:rPr>
+  </w:style>
+  <w:style w:type="paragraph" w:styleId="Heading6">
+    <w:name w:val="heading 6"/>
+    <w:basedOn w:val="Normal"/>
+    <w:next w:val="Normal"/>
+    <w:link w:val="Heading6Char"/>
+    <w:uiPriority w:val="9"/>
+    <w:semiHidden/>
+    <w:unhideWhenUsed/>
+    <w:qFormat/>
+    <w:rsid w:val="001D1DC9"/>
+    <w:pPr>
+      <w:spacing w:after="0" w:line="271" w:lineRule="auto"/>
+      <w:outlineLvl w:val="5"/>
+    </w:pPr>
+    <w:rPr>
+      <w:rFonts w:asciiTheme="majorHAnsi" w:eastAsiaTheme="majorEastAsia" w:hAnsiTheme="majorHAnsi" w:cstheme="majorBidi"/>
+      <w:b/>
+      <w:bCs/>
+      <w:i/>
+      <w:iCs/>
+      <w:color w:val="7F7F7F" w:themeColor="text1" w:themeTint="80"/>
+    </w:rPr>
+  </w:style>
+  <w:style w:type="paragraph" w:styleId="Heading7">
+    <w:name w:val="heading 7"/>
+    <w:basedOn w:val="Normal"/>
+    <w:next w:val="Normal"/>
+    <w:link w:val="Heading7Char"/>
+    <w:uiPriority w:val="9"/>
+    <w:semiHidden/>
+    <w:unhideWhenUsed/>
+    <w:qFormat/>
+    <w:rsid w:val="001D1DC9"/>
+    <w:pPr>
+      <w:spacing w:after="0"/>
+      <w:outlineLvl w:val="6"/>
+    </w:pPr>
+    <w:rPr>
+      <w:rFonts w:asciiTheme="majorHAnsi" w:eastAsiaTheme="majorEastAsia" w:hAnsiTheme="majorHAnsi" w:cstheme="majorBidi"/>
+      <w:i/>
+      <w:iCs/>
+    </w:rPr>
+  </w:style>
+  <w:style w:type="paragraph" w:styleId="Heading8">
+    <w:name w:val="heading 8"/>
+    <w:basedOn w:val="Normal"/>
+    <w:next w:val="Normal"/>
+    <w:link w:val="Heading8Char"/>
+    <w:uiPriority w:val="9"/>
+    <w:semiHidden/>
+    <w:unhideWhenUsed/>
+    <w:qFormat/>
+    <w:rsid w:val="001D1DC9"/>
+    <w:pPr>
+      <w:spacing w:after="0"/>
+      <w:outlineLvl w:val="7"/>
+    </w:pPr>
+    <w:rPr>
+      <w:rFonts w:asciiTheme="majorHAnsi" w:eastAsiaTheme="majorEastAsia" w:hAnsiTheme="majorHAnsi" w:cstheme="majorBidi"/>
+      <w:sz w:val="20"/>
+      <w:szCs w:val="20"/>
+    </w:rPr>
+  </w:style>
+  <w:style w:type="paragraph" w:styleId="Heading9">
+    <w:name w:val="heading 9"/>
+    <w:basedOn w:val="Normal"/>
+    <w:next w:val="Normal"/>
+    <w:link w:val="Heading9Char"/>
+    <w:uiPriority w:val="9"/>
+    <w:semiHidden/>
+    <w:unhideWhenUsed/>
+    <w:qFormat/>
+    <w:rsid w:val="001D1DC9"/>
+    <w:pPr>
+      <w:spacing w:after="0"/>
+      <w:outlineLvl w:val="8"/>
+    </w:pPr>
+    <w:rPr>
+      <w:rFonts w:asciiTheme="majorHAnsi" w:eastAsiaTheme="majorEastAsia" w:hAnsiTheme="majorHAnsi" w:cstheme="majorBidi"/>
+      <w:i/>
+      <w:iCs/>
+      <w:spacing w:val="5"/>
+      <w:sz w:val="20"/>
+      <w:szCs w:val="20"/>
     </w:rPr>
   </w:style>
   <w:style w:type="character" w:default="1" w:styleId="DefaultParagraphFont">
@@ -2241,12 +3437,11 @@
     <w:basedOn w:val="DefaultParagraphFont"/>
     <w:link w:val="Heading1"/>
     <w:uiPriority w:val="9"/>
-    <w:rsid w:val="005F0C44"/>
+    <w:rsid w:val="001D1DC9"/>
     <w:rPr>
       <w:rFonts w:asciiTheme="majorHAnsi" w:eastAsiaTheme="majorEastAsia" w:hAnsiTheme="majorHAnsi" w:cstheme="majorBidi"/>
       <w:b/>
       <w:bCs/>
-      <w:color w:val="365F91" w:themeColor="accent1" w:themeShade="BF"/>
       <w:sz w:val="28"/>
       <w:szCs w:val="28"/>
     </w:rPr>
@@ -2256,7 +3451,7 @@
     <w:basedOn w:val="Normal"/>
     <w:uiPriority w:val="34"/>
     <w:qFormat/>
-    <w:rsid w:val="005F0C44"/>
+    <w:rsid w:val="001D1DC9"/>
     <w:pPr>
       <w:ind w:left="720"/>
       <w:contextualSpacing/>
@@ -2341,12 +3536,11 @@
     <w:basedOn w:val="DefaultParagraphFont"/>
     <w:link w:val="Heading2"/>
     <w:uiPriority w:val="9"/>
-    <w:rsid w:val="00DC6F40"/>
+    <w:rsid w:val="001D1DC9"/>
     <w:rPr>
       <w:rFonts w:asciiTheme="majorHAnsi" w:eastAsiaTheme="majorEastAsia" w:hAnsiTheme="majorHAnsi" w:cstheme="majorBidi"/>
       <w:b/>
       <w:bCs/>
-      <w:color w:val="4F81BD" w:themeColor="accent1"/>
       <w:sz w:val="26"/>
       <w:szCs w:val="26"/>
     </w:rPr>
@@ -2376,6 +3570,339 @@
         <w:right w:w="108" w:type="dxa"/>
       </w:tblCellMar>
     </w:tblPr>
+  </w:style>
+  <w:style w:type="character" w:customStyle="1" w:styleId="Heading3Char">
+    <w:name w:val="Heading 3 Char"/>
+    <w:basedOn w:val="DefaultParagraphFont"/>
+    <w:link w:val="Heading3"/>
+    <w:uiPriority w:val="9"/>
+    <w:rsid w:val="001D1DC9"/>
+    <w:rPr>
+      <w:rFonts w:asciiTheme="majorHAnsi" w:eastAsiaTheme="majorEastAsia" w:hAnsiTheme="majorHAnsi" w:cstheme="majorBidi"/>
+      <w:b/>
+      <w:bCs/>
+    </w:rPr>
+  </w:style>
+  <w:style w:type="character" w:customStyle="1" w:styleId="Heading4Char">
+    <w:name w:val="Heading 4 Char"/>
+    <w:basedOn w:val="DefaultParagraphFont"/>
+    <w:link w:val="Heading4"/>
+    <w:uiPriority w:val="9"/>
+    <w:semiHidden/>
+    <w:rsid w:val="001D1DC9"/>
+    <w:rPr>
+      <w:rFonts w:asciiTheme="majorHAnsi" w:eastAsiaTheme="majorEastAsia" w:hAnsiTheme="majorHAnsi" w:cstheme="majorBidi"/>
+      <w:b/>
+      <w:bCs/>
+      <w:i/>
+      <w:iCs/>
+    </w:rPr>
+  </w:style>
+  <w:style w:type="character" w:customStyle="1" w:styleId="Heading5Char">
+    <w:name w:val="Heading 5 Char"/>
+    <w:basedOn w:val="DefaultParagraphFont"/>
+    <w:link w:val="Heading5"/>
+    <w:uiPriority w:val="9"/>
+    <w:semiHidden/>
+    <w:rsid w:val="001D1DC9"/>
+    <w:rPr>
+      <w:rFonts w:asciiTheme="majorHAnsi" w:eastAsiaTheme="majorEastAsia" w:hAnsiTheme="majorHAnsi" w:cstheme="majorBidi"/>
+      <w:b/>
+      <w:bCs/>
+      <w:color w:val="7F7F7F" w:themeColor="text1" w:themeTint="80"/>
+    </w:rPr>
+  </w:style>
+  <w:style w:type="character" w:customStyle="1" w:styleId="Heading6Char">
+    <w:name w:val="Heading 6 Char"/>
+    <w:basedOn w:val="DefaultParagraphFont"/>
+    <w:link w:val="Heading6"/>
+    <w:uiPriority w:val="9"/>
+    <w:semiHidden/>
+    <w:rsid w:val="001D1DC9"/>
+    <w:rPr>
+      <w:rFonts w:asciiTheme="majorHAnsi" w:eastAsiaTheme="majorEastAsia" w:hAnsiTheme="majorHAnsi" w:cstheme="majorBidi"/>
+      <w:b/>
+      <w:bCs/>
+      <w:i/>
+      <w:iCs/>
+      <w:color w:val="7F7F7F" w:themeColor="text1" w:themeTint="80"/>
+    </w:rPr>
+  </w:style>
+  <w:style w:type="character" w:customStyle="1" w:styleId="Heading7Char">
+    <w:name w:val="Heading 7 Char"/>
+    <w:basedOn w:val="DefaultParagraphFont"/>
+    <w:link w:val="Heading7"/>
+    <w:uiPriority w:val="9"/>
+    <w:semiHidden/>
+    <w:rsid w:val="001D1DC9"/>
+    <w:rPr>
+      <w:rFonts w:asciiTheme="majorHAnsi" w:eastAsiaTheme="majorEastAsia" w:hAnsiTheme="majorHAnsi" w:cstheme="majorBidi"/>
+      <w:i/>
+      <w:iCs/>
+    </w:rPr>
+  </w:style>
+  <w:style w:type="character" w:customStyle="1" w:styleId="Heading8Char">
+    <w:name w:val="Heading 8 Char"/>
+    <w:basedOn w:val="DefaultParagraphFont"/>
+    <w:link w:val="Heading8"/>
+    <w:uiPriority w:val="9"/>
+    <w:semiHidden/>
+    <w:rsid w:val="001D1DC9"/>
+    <w:rPr>
+      <w:rFonts w:asciiTheme="majorHAnsi" w:eastAsiaTheme="majorEastAsia" w:hAnsiTheme="majorHAnsi" w:cstheme="majorBidi"/>
+      <w:sz w:val="20"/>
+      <w:szCs w:val="20"/>
+    </w:rPr>
+  </w:style>
+  <w:style w:type="character" w:customStyle="1" w:styleId="Heading9Char">
+    <w:name w:val="Heading 9 Char"/>
+    <w:basedOn w:val="DefaultParagraphFont"/>
+    <w:link w:val="Heading9"/>
+    <w:uiPriority w:val="9"/>
+    <w:semiHidden/>
+    <w:rsid w:val="001D1DC9"/>
+    <w:rPr>
+      <w:rFonts w:asciiTheme="majorHAnsi" w:eastAsiaTheme="majorEastAsia" w:hAnsiTheme="majorHAnsi" w:cstheme="majorBidi"/>
+      <w:i/>
+      <w:iCs/>
+      <w:spacing w:val="5"/>
+      <w:sz w:val="20"/>
+      <w:szCs w:val="20"/>
+    </w:rPr>
+  </w:style>
+  <w:style w:type="paragraph" w:styleId="Title">
+    <w:name w:val="Title"/>
+    <w:basedOn w:val="Normal"/>
+    <w:next w:val="Normal"/>
+    <w:link w:val="TitleChar"/>
+    <w:uiPriority w:val="10"/>
+    <w:qFormat/>
+    <w:rsid w:val="001D1DC9"/>
+    <w:pPr>
+      <w:pBdr>
+        <w:bottom w:val="single" w:sz="4" w:space="1" w:color="auto"/>
+      </w:pBdr>
+      <w:spacing w:line="240" w:lineRule="auto"/>
+      <w:contextualSpacing/>
+    </w:pPr>
+    <w:rPr>
+      <w:rFonts w:asciiTheme="majorHAnsi" w:eastAsiaTheme="majorEastAsia" w:hAnsiTheme="majorHAnsi" w:cstheme="majorBidi"/>
+      <w:spacing w:val="5"/>
+      <w:sz w:val="52"/>
+      <w:szCs w:val="52"/>
+    </w:rPr>
+  </w:style>
+  <w:style w:type="character" w:customStyle="1" w:styleId="TitleChar">
+    <w:name w:val="Title Char"/>
+    <w:basedOn w:val="DefaultParagraphFont"/>
+    <w:link w:val="Title"/>
+    <w:uiPriority w:val="10"/>
+    <w:rsid w:val="001D1DC9"/>
+    <w:rPr>
+      <w:rFonts w:asciiTheme="majorHAnsi" w:eastAsiaTheme="majorEastAsia" w:hAnsiTheme="majorHAnsi" w:cstheme="majorBidi"/>
+      <w:spacing w:val="5"/>
+      <w:sz w:val="52"/>
+      <w:szCs w:val="52"/>
+    </w:rPr>
+  </w:style>
+  <w:style w:type="paragraph" w:styleId="Subtitle">
+    <w:name w:val="Subtitle"/>
+    <w:basedOn w:val="Normal"/>
+    <w:next w:val="Normal"/>
+    <w:link w:val="SubtitleChar"/>
+    <w:uiPriority w:val="11"/>
+    <w:qFormat/>
+    <w:rsid w:val="001D1DC9"/>
+    <w:pPr>
+      <w:spacing w:after="600"/>
+    </w:pPr>
+    <w:rPr>
+      <w:rFonts w:asciiTheme="majorHAnsi" w:eastAsiaTheme="majorEastAsia" w:hAnsiTheme="majorHAnsi" w:cstheme="majorBidi"/>
+      <w:i/>
+      <w:iCs/>
+      <w:spacing w:val="13"/>
+      <w:sz w:val="24"/>
+      <w:szCs w:val="24"/>
+    </w:rPr>
+  </w:style>
+  <w:style w:type="character" w:customStyle="1" w:styleId="SubtitleChar">
+    <w:name w:val="Subtitle Char"/>
+    <w:basedOn w:val="DefaultParagraphFont"/>
+    <w:link w:val="Subtitle"/>
+    <w:uiPriority w:val="11"/>
+    <w:rsid w:val="001D1DC9"/>
+    <w:rPr>
+      <w:rFonts w:asciiTheme="majorHAnsi" w:eastAsiaTheme="majorEastAsia" w:hAnsiTheme="majorHAnsi" w:cstheme="majorBidi"/>
+      <w:i/>
+      <w:iCs/>
+      <w:spacing w:val="13"/>
+      <w:sz w:val="24"/>
+      <w:szCs w:val="24"/>
+    </w:rPr>
+  </w:style>
+  <w:style w:type="character" w:styleId="Strong">
+    <w:name w:val="Strong"/>
+    <w:uiPriority w:val="22"/>
+    <w:qFormat/>
+    <w:rsid w:val="001D1DC9"/>
+    <w:rPr>
+      <w:b/>
+      <w:bCs/>
+    </w:rPr>
+  </w:style>
+  <w:style w:type="character" w:styleId="Emphasis">
+    <w:name w:val="Emphasis"/>
+    <w:uiPriority w:val="20"/>
+    <w:qFormat/>
+    <w:rsid w:val="001D1DC9"/>
+    <w:rPr>
+      <w:b/>
+      <w:bCs/>
+      <w:i/>
+      <w:iCs/>
+      <w:spacing w:val="10"/>
+      <w:bdr w:val="none" w:sz="0" w:space="0" w:color="auto"/>
+      <w:shd w:val="clear" w:color="auto" w:fill="auto"/>
+    </w:rPr>
+  </w:style>
+  <w:style w:type="paragraph" w:styleId="NoSpacing">
+    <w:name w:val="No Spacing"/>
+    <w:basedOn w:val="Normal"/>
+    <w:uiPriority w:val="1"/>
+    <w:qFormat/>
+    <w:rsid w:val="001D1DC9"/>
+    <w:pPr>
+      <w:spacing w:after="0" w:line="240" w:lineRule="auto"/>
+    </w:pPr>
+  </w:style>
+  <w:style w:type="paragraph" w:styleId="Quote">
+    <w:name w:val="Quote"/>
+    <w:basedOn w:val="Normal"/>
+    <w:next w:val="Normal"/>
+    <w:link w:val="QuoteChar"/>
+    <w:uiPriority w:val="29"/>
+    <w:qFormat/>
+    <w:rsid w:val="001D1DC9"/>
+    <w:pPr>
+      <w:spacing w:before="200" w:after="0"/>
+      <w:ind w:left="360" w:right="360"/>
+    </w:pPr>
+    <w:rPr>
+      <w:i/>
+      <w:iCs/>
+    </w:rPr>
+  </w:style>
+  <w:style w:type="character" w:customStyle="1" w:styleId="QuoteChar">
+    <w:name w:val="Quote Char"/>
+    <w:basedOn w:val="DefaultParagraphFont"/>
+    <w:link w:val="Quote"/>
+    <w:uiPriority w:val="29"/>
+    <w:rsid w:val="001D1DC9"/>
+    <w:rPr>
+      <w:i/>
+      <w:iCs/>
+    </w:rPr>
+  </w:style>
+  <w:style w:type="paragraph" w:styleId="IntenseQuote">
+    <w:name w:val="Intense Quote"/>
+    <w:basedOn w:val="Normal"/>
+    <w:next w:val="Normal"/>
+    <w:link w:val="IntenseQuoteChar"/>
+    <w:uiPriority w:val="30"/>
+    <w:qFormat/>
+    <w:rsid w:val="001D1DC9"/>
+    <w:pPr>
+      <w:pBdr>
+        <w:bottom w:val="single" w:sz="4" w:space="1" w:color="auto"/>
+      </w:pBdr>
+      <w:spacing w:before="200" w:after="280"/>
+      <w:ind w:left="1008" w:right="1152"/>
+      <w:jc w:val="both"/>
+    </w:pPr>
+    <w:rPr>
+      <w:b/>
+      <w:bCs/>
+      <w:i/>
+      <w:iCs/>
+    </w:rPr>
+  </w:style>
+  <w:style w:type="character" w:customStyle="1" w:styleId="IntenseQuoteChar">
+    <w:name w:val="Intense Quote Char"/>
+    <w:basedOn w:val="DefaultParagraphFont"/>
+    <w:link w:val="IntenseQuote"/>
+    <w:uiPriority w:val="30"/>
+    <w:rsid w:val="001D1DC9"/>
+    <w:rPr>
+      <w:b/>
+      <w:bCs/>
+      <w:i/>
+      <w:iCs/>
+    </w:rPr>
+  </w:style>
+  <w:style w:type="character" w:styleId="SubtleEmphasis">
+    <w:name w:val="Subtle Emphasis"/>
+    <w:uiPriority w:val="19"/>
+    <w:qFormat/>
+    <w:rsid w:val="001D1DC9"/>
+    <w:rPr>
+      <w:i/>
+      <w:iCs/>
+    </w:rPr>
+  </w:style>
+  <w:style w:type="character" w:styleId="IntenseEmphasis">
+    <w:name w:val="Intense Emphasis"/>
+    <w:uiPriority w:val="21"/>
+    <w:qFormat/>
+    <w:rsid w:val="001D1DC9"/>
+    <w:rPr>
+      <w:b/>
+      <w:bCs/>
+    </w:rPr>
+  </w:style>
+  <w:style w:type="character" w:styleId="SubtleReference">
+    <w:name w:val="Subtle Reference"/>
+    <w:uiPriority w:val="31"/>
+    <w:qFormat/>
+    <w:rsid w:val="001D1DC9"/>
+    <w:rPr>
+      <w:smallCaps/>
+    </w:rPr>
+  </w:style>
+  <w:style w:type="character" w:styleId="IntenseReference">
+    <w:name w:val="Intense Reference"/>
+    <w:uiPriority w:val="32"/>
+    <w:qFormat/>
+    <w:rsid w:val="001D1DC9"/>
+    <w:rPr>
+      <w:smallCaps/>
+      <w:spacing w:val="5"/>
+      <w:u w:val="single"/>
+    </w:rPr>
+  </w:style>
+  <w:style w:type="character" w:styleId="BookTitle">
+    <w:name w:val="Book Title"/>
+    <w:uiPriority w:val="33"/>
+    <w:qFormat/>
+    <w:rsid w:val="001D1DC9"/>
+    <w:rPr>
+      <w:i/>
+      <w:iCs/>
+      <w:smallCaps/>
+      <w:spacing w:val="5"/>
+    </w:rPr>
+  </w:style>
+  <w:style w:type="paragraph" w:styleId="TOCHeading">
+    <w:name w:val="TOC Heading"/>
+    <w:basedOn w:val="Heading1"/>
+    <w:next w:val="Normal"/>
+    <w:uiPriority w:val="39"/>
+    <w:semiHidden/>
+    <w:unhideWhenUsed/>
+    <w:qFormat/>
+    <w:rsid w:val="001D1DC9"/>
+    <w:pPr>
+      <w:outlineLvl w:val="9"/>
+    </w:pPr>
   </w:style>
 </w:styles>
 </file>
@@ -2674,10 +4201,22 @@
 </CoverPageProperties>
 </file>
 
+<file path=customXml/item2.xml><?xml version="1.0" encoding="utf-8"?>
+<b:Sources xmlns:b="http://schemas.openxmlformats.org/officeDocument/2006/bibliography" xmlns="http://schemas.openxmlformats.org/officeDocument/2006/bibliography" SelectedStyle="\APA.XSL" StyleName="APA"/>
+</file>
+
 <file path=customXml/itemProps1.xml><?xml version="1.0" encoding="utf-8"?>
 <ds:datastoreItem xmlns:ds="http://schemas.openxmlformats.org/officeDocument/2006/customXml" ds:itemID="{55AF091B-3C7A-41E3-B477-F2FDAA23CFDA}">
   <ds:schemaRefs>
     <ds:schemaRef ds:uri="http://schemas.microsoft.com/office/2006/coverPageProps"/>
   </ds:schemaRefs>
 </ds:datastoreItem>
+</file>
+
+<file path=customXml/itemProps2.xml><?xml version="1.0" encoding="utf-8"?>
+<ds:datastoreItem xmlns:ds="http://schemas.openxmlformats.org/officeDocument/2006/customXml" ds:itemID="{ED1F4835-2990-4D10-8ECD-64E7A90BA3F9}">
+  <ds:schemaRefs>
+    <ds:schemaRef ds:uri="http://schemas.openxmlformats.org/officeDocument/2006/bibliography"/>
+  </ds:schemaRefs>
+</ds:datastoreItem>
 </file>
</xml_diff>